<commit_message>
Added sequence diagram in chatbot design
</commit_message>
<xml_diff>
--- a/Chatbot design/Chatbot Design.docx
+++ b/Chatbot design/Chatbot Design.docx
@@ -251,25 +251,7 @@
           <w:szCs w:val="28"/>
         </w:rPr>
         <w:tab/>
-        <w:t xml:space="preserve">-start: Shows on the chat the following text “Welcome to </w:t>
-      </w:r>
-      <w:proofErr w:type="spellStart"/>
-      <w:r>
-        <w:rPr>
-          <w:rFonts w:ascii="Times New Roman" w:hAnsi="Times New Roman" w:cs="Times New Roman"/>
-          <w:sz w:val="28"/>
-          <w:szCs w:val="28"/>
-        </w:rPr>
-        <w:t>Hatgemini</w:t>
-      </w:r>
-      <w:proofErr w:type="spellEnd"/>
-      <w:r>
-        <w:rPr>
-          <w:rFonts w:ascii="Times New Roman" w:hAnsi="Times New Roman" w:cs="Times New Roman"/>
-          <w:sz w:val="28"/>
-          <w:szCs w:val="28"/>
-        </w:rPr>
-        <w:t>! Would you want to get a brief description about us, follow a tour of our website, or contact us for further questions? (Type “description”, “tour”, or “contacts” for your decision)”</w:t>
+        <w:t>-start: Shows on the chat the following text “Welcome to Hatgemini! Would you want to get a brief description about us, follow a tour of our website, or contact us for further questions? (Type “description”, “tour”, or “contacts” for your decision)”</w:t>
       </w:r>
     </w:p>
     <w:p>
@@ -355,43 +337,7 @@
           <w:szCs w:val="28"/>
         </w:rPr>
         <w:tab/>
-        <w:t>-</w:t>
-      </w:r>
-      <w:proofErr w:type="spellStart"/>
-      <w:r>
-        <w:rPr>
-          <w:rFonts w:ascii="Times New Roman" w:hAnsi="Times New Roman" w:cs="Times New Roman"/>
-          <w:sz w:val="28"/>
-          <w:szCs w:val="28"/>
-        </w:rPr>
-        <w:t>tour_guide</w:t>
-      </w:r>
-      <w:proofErr w:type="spellEnd"/>
-      <w:r>
-        <w:rPr>
-          <w:rFonts w:ascii="Times New Roman" w:hAnsi="Times New Roman" w:cs="Times New Roman"/>
-          <w:sz w:val="28"/>
-          <w:szCs w:val="28"/>
-        </w:rPr>
-        <w:t xml:space="preserve">: Writes on the chat “You have chosen the guide. We in </w:t>
-      </w:r>
-      <w:proofErr w:type="spellStart"/>
-      <w:r>
-        <w:rPr>
-          <w:rFonts w:ascii="Times New Roman" w:hAnsi="Times New Roman" w:cs="Times New Roman"/>
-          <w:sz w:val="28"/>
-          <w:szCs w:val="28"/>
-        </w:rPr>
-        <w:t>Hatgemini</w:t>
-      </w:r>
-      <w:proofErr w:type="spellEnd"/>
-      <w:r>
-        <w:rPr>
-          <w:rFonts w:ascii="Times New Roman" w:hAnsi="Times New Roman" w:cs="Times New Roman"/>
-          <w:sz w:val="28"/>
-          <w:szCs w:val="28"/>
-        </w:rPr>
-        <w:t xml:space="preserve"> proudly try to support our clients in a </w:t>
+        <w:t xml:space="preserve">-tour_guide: Writes on the chat “You have chosen the guide. We in Hatgemini proudly try to support our clients in a </w:t>
       </w:r>
       <w:r>
         <w:rPr>
@@ -846,6 +792,157 @@
           <w:szCs w:val="28"/>
         </w:rPr>
         <w:t>In the x-or states, the continue messages would be different (as demonstrated in the examples above) and a correct message would be shown to remind the user.</w:t>
+      </w:r>
+    </w:p>
+    <w:p>
+      <w:pPr>
+        <w:rPr>
+          <w:rFonts w:ascii="Times New Roman" w:hAnsi="Times New Roman" w:cs="Times New Roman"/>
+          <w:sz w:val="28"/>
+          <w:szCs w:val="28"/>
+        </w:rPr>
+      </w:pPr>
+    </w:p>
+    <w:p>
+      <w:pPr>
+        <w:rPr>
+          <w:rFonts w:ascii="Times New Roman" w:hAnsi="Times New Roman" w:cs="Times New Roman"/>
+          <w:sz w:val="28"/>
+          <w:szCs w:val="28"/>
+        </w:rPr>
+      </w:pPr>
+      <w:r>
+        <w:rPr>
+          <w:rFonts w:ascii="Times New Roman" w:hAnsi="Times New Roman" w:cs="Times New Roman"/>
+          <w:sz w:val="28"/>
+          <w:szCs w:val="28"/>
+        </w:rPr>
+        <w:t>Below we give a</w:t>
+      </w:r>
+      <w:r>
+        <w:rPr>
+          <w:rFonts w:ascii="Times New Roman" w:hAnsi="Times New Roman" w:cs="Times New Roman"/>
+          <w:sz w:val="28"/>
+          <w:szCs w:val="28"/>
+        </w:rPr>
+        <w:t xml:space="preserve"> sequence diagram that shows one expected use case:</w:t>
+      </w:r>
+    </w:p>
+    <w:p>
+      <w:pPr>
+        <w:rPr>
+          <w:rFonts w:ascii="Times New Roman" w:hAnsi="Times New Roman" w:cs="Times New Roman"/>
+          <w:sz w:val="28"/>
+          <w:szCs w:val="28"/>
+        </w:rPr>
+      </w:pPr>
+      <w:r>
+        <w:rPr>
+          <w:rFonts w:ascii="Times New Roman" w:hAnsi="Times New Roman" w:cs="Times New Roman"/>
+          <w:sz w:val="28"/>
+          <w:szCs w:val="28"/>
+        </w:rPr>
+        <w:tab/>
+        <w:t>-The method website-Opened() is simply a method that maintains the formality of UML.</w:t>
+      </w:r>
+    </w:p>
+    <w:p>
+      <w:pPr>
+        <w:rPr>
+          <w:rFonts w:ascii="Times New Roman" w:hAnsi="Times New Roman" w:cs="Times New Roman"/>
+          <w:sz w:val="28"/>
+          <w:szCs w:val="28"/>
+        </w:rPr>
+      </w:pPr>
+      <w:r>
+        <w:rPr>
+          <w:rFonts w:ascii="Times New Roman" w:hAnsi="Times New Roman" w:cs="Times New Roman"/>
+          <w:sz w:val="28"/>
+          <w:szCs w:val="28"/>
+        </w:rPr>
+        <w:lastRenderedPageBreak/>
+        <w:tab/>
+        <w:t>-Every return arrow, sends to the user the payload described above in the activities</w:t>
+      </w:r>
+    </w:p>
+    <w:p>
+      <w:pPr>
+        <w:rPr>
+          <w:rFonts w:ascii="Times New Roman" w:hAnsi="Times New Roman" w:cs="Times New Roman"/>
+          <w:sz w:val="28"/>
+          <w:szCs w:val="28"/>
+        </w:rPr>
+      </w:pPr>
+      <w:r>
+        <w:rPr>
+          <w:rFonts w:ascii="Times New Roman" w:hAnsi="Times New Roman" w:cs="Times New Roman"/>
+          <w:sz w:val="28"/>
+          <w:szCs w:val="28"/>
+        </w:rPr>
+        <w:tab/>
+        <w:t>-The write method, describes the operations that the user takes in which he writes on the keyboard the words and sends them through the enter button.</w:t>
+      </w:r>
+    </w:p>
+    <w:p>
+      <w:pPr>
+        <w:rPr>
+          <w:rFonts w:ascii="Times New Roman" w:hAnsi="Times New Roman" w:cs="Times New Roman"/>
+          <w:sz w:val="28"/>
+          <w:szCs w:val="28"/>
+        </w:rPr>
+      </w:pPr>
+      <w:r>
+        <w:rPr>
+          <w:noProof/>
+        </w:rPr>
+        <w:drawing>
+          <wp:inline distT="0" distB="0" distL="0" distR="0" wp14:anchorId="50D66238" wp14:editId="1E2CD7BE">
+            <wp:extent cx="3536315" cy="5343525"/>
+            <wp:effectExtent l="0" t="0" r="6985" b="9525"/>
+            <wp:docPr id="2" name="Picture 2"/>
+            <wp:cNvGraphicFramePr>
+              <a:graphicFrameLocks xmlns:a="http://schemas.openxmlformats.org/drawingml/2006/main" noChangeAspect="1"/>
+            </wp:cNvGraphicFramePr>
+            <a:graphic xmlns:a="http://schemas.openxmlformats.org/drawingml/2006/main">
+              <a:graphicData uri="http://schemas.openxmlformats.org/drawingml/2006/picture">
+                <pic:pic xmlns:pic="http://schemas.openxmlformats.org/drawingml/2006/picture">
+                  <pic:nvPicPr>
+                    <pic:cNvPr id="0" name="Picture 1"/>
+                    <pic:cNvPicPr>
+                      <a:picLocks noChangeAspect="1" noChangeArrowheads="1"/>
+                    </pic:cNvPicPr>
+                  </pic:nvPicPr>
+                  <pic:blipFill>
+                    <a:blip r:embed="rId6">
+                      <a:extLst>
+                        <a:ext uri="{28A0092B-C50C-407E-A947-70E740481C1C}">
+                          <a14:useLocalDpi xmlns:a14="http://schemas.microsoft.com/office/drawing/2010/main" val="0"/>
+                        </a:ext>
+                      </a:extLst>
+                    </a:blip>
+                    <a:srcRect/>
+                    <a:stretch>
+                      <a:fillRect/>
+                    </a:stretch>
+                  </pic:blipFill>
+                  <pic:spPr bwMode="auto">
+                    <a:xfrm>
+                      <a:off x="0" y="0"/>
+                      <a:ext cx="3536315" cy="5343525"/>
+                    </a:xfrm>
+                    <a:prstGeom prst="rect">
+                      <a:avLst/>
+                    </a:prstGeom>
+                    <a:noFill/>
+                    <a:ln>
+                      <a:noFill/>
+                    </a:ln>
+                  </pic:spPr>
+                </pic:pic>
+              </a:graphicData>
+            </a:graphic>
+          </wp:inline>
+        </w:drawing>
       </w:r>
     </w:p>
     <w:sectPr>
@@ -1401,6 +1498,7 @@
   <w:style w:type="character" w:default="1" w:styleId="DefaultParagraphFont">
     <w:name w:val="Default Paragraph Font"/>
     <w:uiPriority w:val="1"/>
+    <w:semiHidden/>
     <w:unhideWhenUsed/>
   </w:style>
   <w:style w:type="table" w:default="1" w:styleId="TableNormal">

</xml_diff>